<commit_message>
Tweaked UpdateSale default inputs
</commit_message>
<xml_diff>
--- a/Project_ReadME.docx
+++ b/Project_ReadME.docx
@@ -110,7 +110,7 @@
         </w:numPr>
       </w:pPr>
       <w:r>
-        <w:t xml:space="preserve">View Requirements.txt </w:t>
+        <w:t>Flask==1.1.2</w:t>
       </w:r>
     </w:p>
     <w:p>
@@ -122,7 +122,7 @@
         </w:numPr>
       </w:pPr>
       <w:r>
-        <w:t>Flask==1.1.2</w:t>
+        <w:t>Flask-MySQLdb==0.2.0</w:t>
       </w:r>
     </w:p>
     <w:p>
@@ -134,7 +134,7 @@
         </w:numPr>
       </w:pPr>
       <w:r>
-        <w:t>Flask-MySQLdb==0.2.0</w:t>
+        <w:t>gunicorn==20.1.0</w:t>
       </w:r>
     </w:p>
     <w:p>
@@ -146,7 +146,7 @@
         </w:numPr>
       </w:pPr>
       <w:r>
-        <w:t>gunicorn==20.1.0</w:t>
+        <w:t>mysqlclient==2.0.3</w:t>
       </w:r>
     </w:p>
     <w:p>
@@ -158,7 +158,19 @@
         </w:numPr>
       </w:pPr>
       <w:r>
-        <w:t>mysqlclient==2.0.3</w:t>
+        <w:t>python-dotenv==0.17.0</w:t>
+      </w:r>
+    </w:p>
+    <w:p>
+      <w:pPr>
+        <w:pStyle w:val="ListParagraph"/>
+        <w:numPr>
+          <w:ilvl w:val="1"/>
+          <w:numId w:val="2"/>
+        </w:numPr>
+      </w:pPr>
+      <w:r>
+        <w:t xml:space="preserve">Use command: </w:t>
       </w:r>
     </w:p>
     <w:p>
@@ -170,7 +182,22 @@
         </w:numPr>
       </w:pPr>
       <w:r>
-        <w:t>python-dotenv==0.17.0</w:t>
+        <w:t>p</w:t>
+      </w:r>
+      <w:r>
+        <w:t>ip install &lt;name of dependency&gt;</w:t>
+      </w:r>
+    </w:p>
+    <w:p>
+      <w:pPr>
+        <w:pStyle w:val="ListParagraph"/>
+        <w:numPr>
+          <w:ilvl w:val="0"/>
+          <w:numId w:val="2"/>
+        </w:numPr>
+      </w:pPr>
+      <w:r>
+        <w:t xml:space="preserve">Set up .env file for database use. </w:t>
       </w:r>
     </w:p>
     <w:p>
@@ -182,22 +209,58 @@
         </w:numPr>
       </w:pPr>
       <w:r>
-        <w:t xml:space="preserve">Use command: </w:t>
-      </w:r>
-    </w:p>
-    <w:p>
-      <w:pPr>
-        <w:pStyle w:val="ListParagraph"/>
-        <w:numPr>
-          <w:ilvl w:val="2"/>
-          <w:numId w:val="2"/>
-        </w:numPr>
-      </w:pPr>
-      <w:r>
-        <w:t>p</w:t>
-      </w:r>
-      <w:r>
-        <w:t>ip install &lt;name of dependency&gt;</w:t>
+        <w:t>340DBHOST='classmysql.engr.oregonstate.edu'</w:t>
+      </w:r>
+    </w:p>
+    <w:p>
+      <w:pPr>
+        <w:pStyle w:val="ListParagraph"/>
+        <w:numPr>
+          <w:ilvl w:val="1"/>
+          <w:numId w:val="2"/>
+        </w:numPr>
+      </w:pPr>
+      <w:r>
+        <w:t xml:space="preserve">340DBUSER= </w:t>
+      </w:r>
+      <w:r>
+        <w:t>‘&lt;your db username here&gt;’</w:t>
+      </w:r>
+    </w:p>
+    <w:p>
+      <w:pPr>
+        <w:pStyle w:val="ListParagraph"/>
+        <w:numPr>
+          <w:ilvl w:val="1"/>
+          <w:numId w:val="2"/>
+        </w:numPr>
+      </w:pPr>
+      <w:r>
+        <w:t xml:space="preserve">340DBPW=‘&lt;your db </w:t>
+      </w:r>
+      <w:r>
+        <w:t>password</w:t>
+      </w:r>
+      <w:r>
+        <w:t xml:space="preserve"> here&gt;’</w:t>
+      </w:r>
+    </w:p>
+    <w:p>
+      <w:pPr>
+        <w:pStyle w:val="ListParagraph"/>
+        <w:numPr>
+          <w:ilvl w:val="1"/>
+          <w:numId w:val="2"/>
+        </w:numPr>
+      </w:pPr>
+      <w:r>
+        <w:t>340DB=</w:t>
+      </w:r>
+      <w:r>
+        <w:t>’&lt;your db name here&gt;</w:t>
+      </w:r>
+      <w:r>
+        <w:t>’</w:t>
       </w:r>
     </w:p>
     <w:p>
@@ -261,7 +324,7 @@
           <w:sz w:val="20"/>
           <w:szCs w:val="20"/>
         </w:rPr>
-        <w:t>8525</w:t>
+        <w:t>&lt;any port number&gt;</w:t>
       </w:r>
       <w:r>
         <w:rPr>

</xml_diff>